<commit_message>
a little change in font type
</commit_message>
<xml_diff>
--- a/SRS.docx
+++ b/SRS.docx
@@ -703,8 +703,6 @@
         <w:lastRenderedPageBreak/>
         <w:br w:type="page"/>
       </w:r>
-      <w:bookmarkStart w:id="0" w:name="_GoBack"/>
-      <w:bookmarkEnd w:id="0"/>
     </w:p>
     <w:p>
       <w:pPr>
@@ -724,7 +722,8 @@
           <w:rFonts w:ascii="Arial"/>
           <w:b/>
           <w:color w:val="000000" w:themeColor="text1"/>
-          <w:sz w:val="36"/>
+          <w:sz w:val="40"/>
+          <w:szCs w:val="24"/>
         </w:rPr>
       </w:pPr>
       <w:r>
@@ -732,44 +731,29 @@
           <w:rFonts w:ascii="Arial"/>
           <w:b/>
           <w:color w:val="000000" w:themeColor="text1"/>
-          <w:sz w:val="36"/>
-        </w:rPr>
-        <w:t xml:space="preserve">CHAPTER </w:t>
+          <w:sz w:val="40"/>
+          <w:szCs w:val="24"/>
+        </w:rPr>
+        <w:t>CHAPTER 1:</w:t>
       </w:r>
       <w:r>
         <w:rPr>
           <w:rFonts w:ascii="Arial"/>
           <w:b/>
           <w:color w:val="000000" w:themeColor="text1"/>
-          <w:sz w:val="36"/>
-        </w:rPr>
-        <w:t>1</w:t>
+          <w:spacing w:val="35"/>
+          <w:sz w:val="40"/>
+          <w:szCs w:val="24"/>
+        </w:rPr>
+        <w:t xml:space="preserve"> </w:t>
       </w:r>
       <w:r>
         <w:rPr>
           <w:rFonts w:ascii="Arial"/>
           <w:b/>
           <w:color w:val="000000" w:themeColor="text1"/>
-          <w:sz w:val="36"/>
-        </w:rPr>
-        <w:t>:</w:t>
-      </w:r>
-      <w:r>
-        <w:rPr>
-          <w:rFonts w:ascii="Arial"/>
-          <w:b/>
-          <w:color w:val="000000" w:themeColor="text1"/>
-          <w:spacing w:val="35"/>
-          <w:sz w:val="36"/>
-        </w:rPr>
-        <w:t xml:space="preserve"> </w:t>
-      </w:r>
-      <w:r>
-        <w:rPr>
-          <w:rFonts w:ascii="Arial"/>
-          <w:b/>
-          <w:color w:val="000000" w:themeColor="text1"/>
-          <w:sz w:val="36"/>
+          <w:sz w:val="40"/>
+          <w:szCs w:val="24"/>
         </w:rPr>
         <w:t>Introduction</w:t>
       </w:r>
@@ -924,16 +908,16 @@
         </w:rPr>
         <w:t xml:space="preserve">Manual and </w:t>
       </w:r>
-      <w:proofErr w:type="gramStart"/>
-      <w:r>
-        <w:rPr>
-          <w:rFonts w:ascii="Arial Rounded MT Bold" w:eastAsia="Arial MT" w:hAnsi="Arial Rounded MT Bold" w:cs="Arial MT"/>
-          <w:sz w:val="24"/>
-          <w:szCs w:val="24"/>
-        </w:rPr>
-        <w:t>paper based</w:t>
-      </w:r>
-      <w:proofErr w:type="gramEnd"/>
+      <w:bookmarkStart w:id="0" w:name="_GoBack"/>
+      <w:bookmarkEnd w:id="0"/>
+      <w:r>
+        <w:rPr>
+          <w:rFonts w:ascii="Arial Rounded MT Bold" w:eastAsia="Arial MT" w:hAnsi="Arial Rounded MT Bold" w:cs="Arial MT"/>
+          <w:sz w:val="24"/>
+          <w:szCs w:val="24"/>
+        </w:rPr>
+        <w:t>paper-based</w:t>
+      </w:r>
       <w:r>
         <w:rPr>
           <w:rFonts w:ascii="Arial Rounded MT Bold" w:eastAsia="Arial MT" w:hAnsi="Arial Rounded MT Bold" w:cs="Arial MT"/>
@@ -2638,6 +2622,7 @@
     <w:lsdException w:name="HTML Sample" w:semiHidden="1" w:unhideWhenUsed="1"/>
     <w:lsdException w:name="HTML Typewriter" w:semiHidden="1" w:unhideWhenUsed="1"/>
     <w:lsdException w:name="HTML Variable" w:semiHidden="1" w:unhideWhenUsed="1"/>
+    <w:lsdException w:name="Normal Table" w:semiHidden="1" w:unhideWhenUsed="1"/>
     <w:lsdException w:name="annotation subject" w:semiHidden="1" w:unhideWhenUsed="1"/>
     <w:lsdException w:name="No List" w:semiHidden="1" w:unhideWhenUsed="1"/>
     <w:lsdException w:name="Outline List 1" w:semiHidden="1" w:unhideWhenUsed="1"/>
@@ -2681,8 +2666,10 @@
     <w:lsdException w:name="Table Elegant" w:semiHidden="1" w:unhideWhenUsed="1"/>
     <w:lsdException w:name="Table Professional" w:semiHidden="1" w:unhideWhenUsed="1"/>
     <w:lsdException w:name="Table Subtle 1" w:semiHidden="1" w:unhideWhenUsed="1"/>
+    <w:lsdException w:name="Table Subtle 2" w:semiHidden="1" w:unhideWhenUsed="1"/>
     <w:lsdException w:name="Table Web 1" w:semiHidden="1" w:unhideWhenUsed="1"/>
     <w:lsdException w:name="Table Web 2" w:semiHidden="1" w:unhideWhenUsed="1"/>
+    <w:lsdException w:name="Table Web 3" w:semiHidden="1" w:unhideWhenUsed="1"/>
     <w:lsdException w:name="Balloon Text" w:semiHidden="1" w:unhideWhenUsed="1"/>
     <w:lsdException w:name="Table Grid" w:uiPriority="39"/>
     <w:lsdException w:name="Table Theme" w:semiHidden="1" w:unhideWhenUsed="1"/>

</xml_diff>

<commit_message>
Table Team Work Done
</commit_message>
<xml_diff>
--- a/SRS.docx
+++ b/SRS.docx
@@ -8754,6 +8754,7 @@
           <w:color w:val="000000" w:themeColor="text1"/>
           <w:sz w:val="24"/>
           <w:szCs w:val="24"/>
+          <w:u w:val="single"/>
           <w:lang w:val="en-US"/>
           <w14:textFill>
             <w14:solidFill>
@@ -8770,6 +8771,7 @@
           <w:color w:val="000000" w:themeColor="text1"/>
           <w:sz w:val="36"/>
           <w:szCs w:val="36"/>
+          <w:u w:val="single"/>
           <w:lang w:val="en-US"/>
           <w14:textFill>
             <w14:solidFill>
@@ -8779,10 +8781,13 @@
         </w:rPr>
         <w:t>Team Work</w:t>
       </w:r>
+      <w:bookmarkStart w:id="0" w:name="_GoBack"/>
+      <w:bookmarkEnd w:id="0"/>
     </w:p>
     <w:p>
       <w:pPr>
         <w:numPr>
+          <w:ilvl w:val="0"/>
           <w:numId w:val="0"/>
         </w:numPr>
         <w:spacing w:after="160" w:line="259" w:lineRule="auto"/>
@@ -8859,6 +8864,8 @@
           </w:tcPr>
           <w:p>
             <w:pPr>
+              <w:widowControl w:val="0"/>
+              <w:jc w:val="both"/>
               <w:rPr>
                 <w:rFonts w:hint="default"/>
                 <w:b/>
@@ -8905,6 +8912,8 @@
           </w:tcPr>
           <w:p>
             <w:pPr>
+              <w:widowControl w:val="0"/>
+              <w:jc w:val="both"/>
               <w:rPr>
                 <w:rFonts w:hint="default" w:cs="Times New Roman"/>
                 <w:color w:val="262626"/>
@@ -8962,6 +8971,8 @@
           </w:tcPr>
           <w:p>
             <w:pPr>
+              <w:widowControl w:val="0"/>
+              <w:jc w:val="both"/>
               <w:rPr>
                 <w:rFonts w:hint="cs" w:cs="Times New Roman"/>
                 <w:color w:val="A8D08D"/>
@@ -8990,6 +9001,8 @@
           </w:tcPr>
           <w:p>
             <w:pPr>
+              <w:widowControl w:val="0"/>
+              <w:jc w:val="both"/>
               <w:rPr>
                 <w:rFonts w:hint="default" w:cs="Times New Roman"/>
                 <w:color w:val="A8D08D"/>
@@ -9022,7 +9035,6 @@
             <w:insideH w:val="single" w:color="auto" w:sz="4" w:space="0"/>
             <w:insideV w:val="single" w:color="auto" w:sz="4" w:space="0"/>
           </w:tblBorders>
-          <w:shd w:val="clear" w:color="auto" w:fill="CDE3E9"/>
           <w:tblCellMar>
             <w:top w:w="0" w:type="dxa"/>
             <w:left w:w="108" w:type="dxa"/>
@@ -9042,6 +9054,8 @@
           </w:tcPr>
           <w:p>
             <w:pPr>
+              <w:widowControl w:val="0"/>
+              <w:jc w:val="both"/>
               <w:rPr>
                 <w:color w:val="A8D08D"/>
                 <w:vertAlign w:val="baseline"/>
@@ -9067,6 +9081,8 @@
           </w:tcPr>
           <w:p>
             <w:pPr>
+              <w:widowControl w:val="0"/>
+              <w:jc w:val="both"/>
               <w:rPr>
                 <w:rFonts w:hint="default"/>
                 <w:color w:val="A8D08D"/>
@@ -9118,6 +9134,8 @@
           </w:tcPr>
           <w:p>
             <w:pPr>
+              <w:widowControl w:val="0"/>
+              <w:jc w:val="both"/>
               <w:rPr>
                 <w:color w:val="A8D08D"/>
                 <w:vertAlign w:val="baseline"/>
@@ -9145,6 +9163,8 @@
           </w:tcPr>
           <w:p>
             <w:pPr>
+              <w:widowControl w:val="0"/>
+              <w:jc w:val="both"/>
               <w:rPr>
                 <w:rFonts w:hint="default"/>
                 <w:color w:val="A8D08D"/>
@@ -9196,6 +9216,8 @@
           </w:tcPr>
           <w:p>
             <w:pPr>
+              <w:widowControl w:val="0"/>
+              <w:jc w:val="both"/>
               <w:rPr>
                 <w:color w:val="A8D08D"/>
                 <w:vertAlign w:val="baseline"/>
@@ -9233,6 +9255,8 @@
           </w:tcPr>
           <w:p>
             <w:pPr>
+              <w:widowControl w:val="0"/>
+              <w:jc w:val="both"/>
               <w:rPr>
                 <w:rFonts w:hint="default"/>
                 <w:color w:val="A8D08D"/>
@@ -9270,6 +9294,7 @@
     <w:p>
       <w:pPr>
         <w:numPr>
+          <w:ilvl w:val="0"/>
           <w:numId w:val="0"/>
         </w:numPr>
         <w:spacing w:after="160" w:line="259" w:lineRule="auto"/>
@@ -9289,8 +9314,6 @@
           </w14:textFill>
         </w:rPr>
       </w:pPr>
-      <w:bookmarkStart w:id="0" w:name="_GoBack"/>
-      <w:bookmarkEnd w:id="0"/>
     </w:p>
     <w:sectPr>
       <w:pgSz w:w="11906" w:h="16838"/>
@@ -10013,7 +10036,7 @@
     <w:lsdException w:qFormat="1" w:unhideWhenUsed="0" w:uiPriority="10" w:semiHidden="0" w:name="Title"/>
     <w:lsdException w:uiPriority="99" w:name="Closing"/>
     <w:lsdException w:uiPriority="99" w:name="Signature"/>
-    <w:lsdException w:uiPriority="1" w:name="Default Paragraph Font"/>
+    <w:lsdException w:qFormat="1" w:uiPriority="1" w:name="Default Paragraph Font"/>
     <w:lsdException w:uiPriority="99" w:name="Body Text"/>
     <w:lsdException w:uiPriority="99" w:name="Body Text Indent"/>
     <w:lsdException w:uiPriority="99" w:name="List Continue"/>
@@ -10040,7 +10063,7 @@
     <w:lsdException w:uiPriority="99" w:name="Document Map"/>
     <w:lsdException w:uiPriority="99" w:name="Plain Text"/>
     <w:lsdException w:uiPriority="99" w:name="E-mail Signature"/>
-    <w:lsdException w:unhideWhenUsed="0" w:uiPriority="0" w:semiHidden="0" w:name="Normal (Web)"/>
+    <w:lsdException w:qFormat="1" w:unhideWhenUsed="0" w:uiPriority="0" w:semiHidden="0" w:name="Normal (Web)"/>
     <w:lsdException w:uiPriority="99" w:name="HTML Acronym"/>
     <w:lsdException w:uiPriority="99" w:name="HTML Address"/>
     <w:lsdException w:uiPriority="99" w:name="HTML Cite"/>
@@ -10051,7 +10074,7 @@
     <w:lsdException w:uiPriority="99" w:name="HTML Sample"/>
     <w:lsdException w:uiPriority="99" w:name="HTML Typewriter"/>
     <w:lsdException w:uiPriority="99" w:name="HTML Variable"/>
-    <w:lsdException w:uiPriority="99" w:name="Normal Table"/>
+    <w:lsdException w:qFormat="1" w:uiPriority="99" w:name="Normal Table"/>
     <w:lsdException w:uiPriority="99" w:name="annotation subject"/>
     <w:lsdException w:uiPriority="99" w:name="Table Simple 1"/>
     <w:lsdException w:uiPriority="99" w:name="Table Simple 2"/>
@@ -10096,7 +10119,7 @@
     <w:lsdException w:uiPriority="99" w:name="Table Web 2"/>
     <w:lsdException w:uiPriority="99" w:name="Table Web 3"/>
     <w:lsdException w:qFormat="1" w:uiPriority="99" w:name="Balloon Text"/>
-    <w:lsdException w:unhideWhenUsed="0" w:uiPriority="0" w:semiHidden="0" w:name="Table Grid"/>
+    <w:lsdException w:qFormat="1" w:unhideWhenUsed="0" w:uiPriority="0" w:semiHidden="0" w:name="Table Grid"/>
     <w:lsdException w:uiPriority="99" w:name="Table Theme"/>
     <w:lsdException w:unhideWhenUsed="0" w:uiPriority="60" w:semiHidden="0" w:name="Light Shading"/>
     <w:lsdException w:unhideWhenUsed="0" w:uiPriority="61" w:semiHidden="0" w:name="Light List"/>
@@ -10254,12 +10277,14 @@
     <w:name w:val="Default Paragraph Font"/>
     <w:semiHidden/>
     <w:unhideWhenUsed/>
+    <w:qFormat/>
     <w:uiPriority w:val="1"/>
   </w:style>
   <w:style w:type="table" w:default="1" w:styleId="5">
     <w:name w:val="Normal Table"/>
     <w:semiHidden/>
     <w:unhideWhenUsed/>
+    <w:qFormat/>
     <w:uiPriority w:val="99"/>
     <w:tblPr>
       <w:tblCellMar>
@@ -10331,6 +10356,7 @@
   </w:style>
   <w:style w:type="paragraph" w:styleId="10">
     <w:name w:val="Normal (Web)"/>
+    <w:qFormat/>
     <w:uiPriority w:val="0"/>
     <w:pPr>
       <w:spacing w:beforeAutospacing="1" w:afterAutospacing="1"/>
@@ -10355,6 +10381,7 @@
   <w:style w:type="table" w:styleId="12">
     <w:name w:val="Table Grid"/>
     <w:basedOn w:val="5"/>
+    <w:qFormat/>
     <w:uiPriority w:val="0"/>
     <w:pPr>
       <w:widowControl w:val="0"/>

</xml_diff>